<commit_message>
"help" button was added...
</commit_message>
<xml_diff>
--- a/docs/AntiBruteForcerRU.docx
+++ b/docs/AntiBruteForcerRU.docx
@@ -71,6 +71,7 @@
           <w:color w:val="002060"/>
           <w:sz w:val="17"/>
           <w:szCs w:val="17"/>
+          <w:lang w:val="en-US"/>
         </w:rPr>
       </w:pPr>
     </w:p>
@@ -432,7 +433,7 @@
       <w:pPr>
         <w:spacing w:after="0" w:line="257" w:lineRule="auto"/>
         <w:rPr>
-          <w:rFonts w:asciiTheme="majorHAnsi" w:hAnsiTheme="majorHAnsi" w:cs="Consolas"/>
+          <w:rFonts w:ascii="Arial Narrow" w:hAnsi="Arial Narrow" w:cs="Consolas"/>
           <w:color w:val="002060"/>
           <w:sz w:val="17"/>
           <w:szCs w:val="17"/>
@@ -975,8 +976,104 @@
         <w:br/>
         <w:t>2.5 Нажатием на кнопку "KEY COPY / CLEAR" копируем ключ в буфер обмена, и вставляем в поле для пароля в архиваторе, когда появится соотв. запрос.</w:t>
       </w:r>
+    </w:p>
+    <w:p>
+      <w:pPr>
+        <w:spacing w:after="0" w:line="257" w:lineRule="auto"/>
+        <w:rPr>
+          <w:rFonts w:ascii="Arial Narrow" w:hAnsi="Arial Narrow" w:cs="Consolas"/>
+          <w:color w:val="002060"/>
+          <w:sz w:val="17"/>
+          <w:szCs w:val="17"/>
+        </w:rPr>
+      </w:pPr>
+    </w:p>
+    <w:p>
+      <w:pPr>
+        <w:spacing w:after="0" w:line="257" w:lineRule="auto"/>
+        <w:rPr>
+          <w:rFonts w:ascii="Arial Narrow" w:hAnsi="Arial Narrow" w:cs="Consolas"/>
+          <w:color w:val="002060"/>
+          <w:sz w:val="17"/>
+          <w:szCs w:val="17"/>
+        </w:rPr>
+      </w:pPr>
+    </w:p>
+    <w:p>
+      <w:pPr>
+        <w:spacing w:after="0" w:line="257" w:lineRule="auto"/>
+        <w:ind w:left="1134" w:hanging="1134"/>
+        <w:jc w:val="both"/>
+        <w:rPr>
+          <w:rFonts w:asciiTheme="majorHAnsi" w:hAnsiTheme="majorHAnsi" w:cs="Consolas"/>
+          <w:b/>
+          <w:color w:val="002060"/>
+          <w:sz w:val="20"/>
+          <w:szCs w:val="17"/>
+        </w:rPr>
+      </w:pPr>
+      <w:r>
+        <w:rPr>
+          <w:rFonts w:ascii="Arial Narrow" w:hAnsi="Arial Narrow" w:cs="Consolas"/>
+          <w:b/>
+          <w:color w:val="002060"/>
+          <w:sz w:val="20"/>
+          <w:szCs w:val="17"/>
+        </w:rPr>
+        <w:t xml:space="preserve">ВНИМАНИЕ! В архиваторе нельзя устанавливать «галку» </w:t>
+      </w:r>
+      <w:r>
+        <w:rPr>
+          <w:rFonts w:ascii="Arial Narrow" w:hAnsi="Arial Narrow" w:cs="Consolas"/>
+          <w:b/>
+          <w:color w:val="002060"/>
+          <w:sz w:val="20"/>
+          <w:szCs w:val="17"/>
+        </w:rPr>
+        <w:t>«</w:t>
+      </w:r>
+      <w:r>
+        <w:rPr>
+          <w:rFonts w:ascii="Arial Narrow" w:hAnsi="Arial Narrow" w:cs="Consolas"/>
+          <w:b/>
+          <w:color w:val="002060"/>
+          <w:sz w:val="20"/>
+          <w:szCs w:val="17"/>
+        </w:rPr>
+        <w:t>шифровать имена файлов</w:t>
+      </w:r>
+      <w:r>
+        <w:rPr>
+          <w:rFonts w:ascii="Arial Narrow" w:hAnsi="Arial Narrow" w:cs="Consolas"/>
+          <w:b/>
+          <w:color w:val="002060"/>
+          <w:sz w:val="20"/>
+          <w:szCs w:val="17"/>
+        </w:rPr>
+        <w:t>»</w:t>
+      </w:r>
       <w:bookmarkStart w:id="0" w:name="_GoBack"/>
       <w:bookmarkEnd w:id="0"/>
+      <w:r>
+        <w:rPr>
+          <w:rFonts w:ascii="Arial Narrow" w:hAnsi="Arial Narrow" w:cs="Consolas"/>
+          <w:b/>
+          <w:color w:val="002060"/>
+          <w:sz w:val="20"/>
+          <w:szCs w:val="17"/>
+        </w:rPr>
+        <w:t>, иначе в результате полного шифрования всей структуры архива Вы не сможете получить доступ к «соли», сохраненной в комментарии к архиву.</w:t>
+      </w:r>
+      <w:r>
+        <w:rPr>
+          <w:rFonts w:ascii="Arial Narrow" w:hAnsi="Arial Narrow" w:cs="Consolas"/>
+          <w:b/>
+          <w:color w:val="002060"/>
+          <w:sz w:val="20"/>
+          <w:szCs w:val="17"/>
+        </w:rPr>
+        <w:t xml:space="preserve"> Если требуется скрытие имен сохраненных файлов, сохраните «соль» в отдельном текстовом файле.</w:t>
+      </w:r>
     </w:p>
     <w:sectPr>
       <w:pgSz w:w="11906" w:h="16838"/>
@@ -990,7 +1087,7 @@
 
 <file path=word/numbering.xml><?xml version="1.0" encoding="utf-8"?>
 <w:numbering xmlns:wpc="http://schemas.microsoft.com/office/word/2010/wordprocessingCanvas" xmlns:mc="http://schemas.openxmlformats.org/markup-compatibility/2006" xmlns:o="urn:schemas-microsoft-com:office:office" xmlns:r="http://schemas.openxmlformats.org/officeDocument/2006/relationships" xmlns:m="http://schemas.openxmlformats.org/officeDocument/2006/math" xmlns:v="urn:schemas-microsoft-com:vml" xmlns:wp14="http://schemas.microsoft.com/office/word/2010/wordprocessingDrawing" xmlns:wp="http://schemas.openxmlformats.org/drawingml/2006/wordprocessingDrawing" xmlns:w10="urn:schemas-microsoft-com:office:word" xmlns:w="http://schemas.openxmlformats.org/wordprocessingml/2006/main" xmlns:w14="http://schemas.microsoft.com/office/word/2010/wordml" xmlns:w15="http://schemas.microsoft.com/office/word/2012/wordml" xmlns:wpg="http://schemas.microsoft.com/office/word/2010/wordprocessingGroup" xmlns:wpi="http://schemas.microsoft.com/office/word/2010/wordprocessingInk" xmlns:wne="http://schemas.microsoft.com/office/word/2006/wordml" xmlns:wps="http://schemas.microsoft.com/office/word/2010/wordprocessingShape" mc:Ignorable="w14 w15 wp14">
-  <w:abstractNum w:abstractNumId="0">
+  <w:abstractNum w:abstractNumId="0" w15:restartNumberingAfterBreak="0">
     <w:nsid w:val="0A951DCD"/>
     <w:multiLevelType w:val="hybridMultilevel"/>
     <w:tmpl w:val="CB925670"/>

</xml_diff>